<commit_message>
docs: small feat on PGC
</commit_message>
<xml_diff>
--- a/Documentos/Planes/mAI-PGC.docx
+++ b/Documentos/Planes/mAI-PGC.docx
@@ -6843,12 +6843,12 @@
           <wp:inline distB="114300" distT="114300" distL="114300" distR="114300">
             <wp:extent cx="6400193" cy="3310100"/>
             <wp:effectExtent b="0" l="0" r="0" t="0"/>
-            <wp:docPr id="4" name="image4.png"/>
+            <wp:docPr id="4" name="image5.png"/>
             <a:graphic>
               <a:graphicData uri="http://schemas.openxmlformats.org/drawingml/2006/picture">
                 <pic:pic>
                   <pic:nvPicPr>
-                    <pic:cNvPr id="0" name="image4.png"/>
+                    <pic:cNvPr id="0" name="image5.png"/>
                     <pic:cNvPicPr preferRelativeResize="0"/>
                   </pic:nvPicPr>
                   <pic:blipFill>
@@ -12934,12 +12934,12 @@
           <wp:inline distB="114300" distT="114300" distL="114300" distR="114300">
             <wp:extent cx="5162550" cy="3217241"/>
             <wp:effectExtent b="0" l="0" r="0" t="0"/>
-            <wp:docPr id="8" name="image7.png"/>
+            <wp:docPr id="8" name="image4.png"/>
             <a:graphic>
               <a:graphicData uri="http://schemas.openxmlformats.org/drawingml/2006/picture">
                 <pic:pic>
                   <pic:nvPicPr>
-                    <pic:cNvPr id="0" name="image7.png"/>
+                    <pic:cNvPr id="0" name="image4.png"/>
                     <pic:cNvPicPr preferRelativeResize="0"/>
                   </pic:nvPicPr>
                   <pic:blipFill>
@@ -13044,12 +13044,12 @@
             <wp:extent cx="4185708" cy="2669025"/>
             <wp:effectExtent b="0" l="0" r="0" t="0"/>
             <wp:wrapSquare wrapText="bothSides" distB="114300" distT="114300" distL="114300" distR="114300"/>
-            <wp:docPr id="11" name="image9.png"/>
+            <wp:docPr id="11" name="image8.png"/>
             <a:graphic>
               <a:graphicData uri="http://schemas.openxmlformats.org/drawingml/2006/picture">
                 <pic:pic>
                   <pic:nvPicPr>
-                    <pic:cNvPr id="0" name="image9.png"/>
+                    <pic:cNvPr id="0" name="image8.png"/>
                     <pic:cNvPicPr preferRelativeResize="0"/>
                   </pic:nvPicPr>
                   <pic:blipFill>
@@ -13115,12 +13115,12 @@
           <wp:inline distB="114300" distT="114300" distL="114300" distR="114300">
             <wp:extent cx="5367008" cy="3173845"/>
             <wp:effectExtent b="0" l="0" r="0" t="0"/>
-            <wp:docPr id="12" name="image8.png"/>
+            <wp:docPr id="12" name="image2.png"/>
             <a:graphic>
               <a:graphicData uri="http://schemas.openxmlformats.org/drawingml/2006/picture">
                 <pic:pic>
                   <pic:nvPicPr>
-                    <pic:cNvPr id="0" name="image8.png"/>
+                    <pic:cNvPr id="0" name="image2.png"/>
                     <pic:cNvPicPr preferRelativeResize="0"/>
                   </pic:nvPicPr>
                   <pic:blipFill>
@@ -13216,12 +13216,12 @@
           <wp:inline distB="114300" distT="114300" distL="114300" distR="114300">
             <wp:extent cx="5731200" cy="2298700"/>
             <wp:effectExtent b="0" l="0" r="0" t="0"/>
-            <wp:docPr id="9" name="image3.png"/>
+            <wp:docPr id="9" name="image9.png"/>
             <a:graphic>
               <a:graphicData uri="http://schemas.openxmlformats.org/drawingml/2006/picture">
                 <pic:pic>
                   <pic:nvPicPr>
-                    <pic:cNvPr id="0" name="image3.png"/>
+                    <pic:cNvPr id="0" name="image9.png"/>
                     <pic:cNvPicPr preferRelativeResize="0"/>
                   </pic:nvPicPr>
                   <pic:blipFill>
@@ -13276,12 +13276,12 @@
           <wp:inline distB="114300" distT="114300" distL="114300" distR="114300">
             <wp:extent cx="5731200" cy="2184400"/>
             <wp:effectExtent b="0" l="0" r="0" t="0"/>
-            <wp:docPr id="7" name="image5.png"/>
+            <wp:docPr id="7" name="image3.png"/>
             <a:graphic>
               <a:graphicData uri="http://schemas.openxmlformats.org/drawingml/2006/picture">
                 <pic:pic>
                   <pic:nvPicPr>
-                    <pic:cNvPr id="0" name="image5.png"/>
+                    <pic:cNvPr id="0" name="image3.png"/>
                     <pic:cNvPicPr preferRelativeResize="0"/>
                   </pic:nvPicPr>
                   <pic:blipFill>
@@ -14003,7 +14003,19 @@
         <w:rPr>
           <w:rtl w:val="0"/>
         </w:rPr>
-        <w:t xml:space="preserve">Presentamos la estructura del repositorio nuevamente, esta oportunidad explorando a más detalle el directorio de </w:t>
+        <w:t xml:space="preserve">Cuando diferentes versiones de un ítem del software están disponibles</w:t>
+      </w:r>
+    </w:p>
+    <w:p>
+      <w:pPr>
+        <w:ind w:left="1440" w:firstLine="0"/>
+        <w:rPr/>
+      </w:pPr>
+      <w:r>
+        <w:rPr>
+          <w:rtl w:val="0"/>
+        </w:rPr>
+        <w:t xml:space="preserve">para la entrega, como las versiones para diferentes plataformas o versiones con capacidades diferentes, es necesario volver a crear versiones específicas y empaquetar los materiales correctos para la entrega de la versión. Por ello, presentamos la estructura del repositorio nuevamente, esta oportunidad explorando a más detalle el directorio de </w:t>
       </w:r>
       <w:r>
         <w:rPr>
@@ -14016,7 +14028,7 @@
         <w:rPr>
           <w:rtl w:val="0"/>
         </w:rPr>
-        <w:t xml:space="preserve">. Todos los releases que se han entregado a nuestros 19 clientes, de acuerdo al escenario presentado en la introducción, se encuentran exhibidos a </w:t>
+        <w:t xml:space="preserve">. Los releases que se han entregado a nuestros 19 clientes, de acuerdo al escenario presentado en la introducción, se encuentran exhibidos a </w:t>
       </w:r>
       <w:r>
         <w:rPr>
@@ -14054,12 +14066,12 @@
             <wp:extent cx="6138863" cy="4446086"/>
             <wp:effectExtent b="0" l="0" r="0" t="0"/>
             <wp:wrapSquare wrapText="bothSides" distB="114300" distT="114300" distL="114300" distR="114300"/>
-            <wp:docPr id="10" name="image2.png"/>
+            <wp:docPr id="10" name="image7.png"/>
             <a:graphic>
               <a:graphicData uri="http://schemas.openxmlformats.org/drawingml/2006/picture">
                 <pic:pic>
                   <pic:nvPicPr>
-                    <pic:cNvPr id="0" name="image2.png"/>
+                    <pic:cNvPr id="0" name="image7.png"/>
                     <pic:cNvPicPr preferRelativeResize="0"/>
                   </pic:nvPicPr>
                   <pic:blipFill>
@@ -14082,6 +14094,191 @@
             </a:graphic>
           </wp:anchor>
         </w:drawing>
+      </w:r>
+    </w:p>
+    <w:p>
+      <w:pPr>
+        <w:ind w:left="1440" w:firstLine="0"/>
+        <w:rPr/>
+      </w:pPr>
+      <w:r>
+        <w:rPr>
+          <w:rtl w:val="0"/>
+        </w:rPr>
+        <w:t xml:space="preserve">La estructura que se sigue es la siguiente:</w:t>
+      </w:r>
+    </w:p>
+    <w:p>
+      <w:pPr>
+        <w:ind w:left="1440" w:firstLine="0"/>
+        <w:rPr>
+          <w:rFonts w:ascii="Roboto Mono Medium" w:cs="Roboto Mono Medium" w:eastAsia="Roboto Mono Medium" w:hAnsi="Roboto Mono Medium"/>
+          <w:color w:val="0000ff"/>
+        </w:rPr>
+      </w:pPr>
+      <w:r>
+        <w:rPr>
+          <w:rFonts w:ascii="Roboto Mono Medium" w:cs="Roboto Mono Medium" w:eastAsia="Roboto Mono Medium" w:hAnsi="Roboto Mono Medium"/>
+          <w:color w:val="0000ff"/>
+          <w:rtl w:val="0"/>
+        </w:rPr>
+        <w:t xml:space="preserve">CLIENTE</w:t>
+      </w:r>
+      <w:r>
+        <w:rPr>
+          <w:rFonts w:ascii="Roboto Mono Medium" w:cs="Roboto Mono Medium" w:eastAsia="Roboto Mono Medium" w:hAnsi="Roboto Mono Medium"/>
+          <w:rtl w:val="0"/>
+        </w:rPr>
+        <w:t xml:space="preserve"> &gt;&gt; </w:t>
+      </w:r>
+      <w:r>
+        <w:rPr>
+          <w:rFonts w:ascii="Roboto Mono Medium" w:cs="Roboto Mono Medium" w:eastAsia="Roboto Mono Medium" w:hAnsi="Roboto Mono Medium"/>
+          <w:color w:val="0000ff"/>
+          <w:rtl w:val="0"/>
+        </w:rPr>
+        <w:t xml:space="preserve">Directorio con el nombre del cliente</w:t>
+      </w:r>
+      <w:r>
+        <w:rPr>
+          <w:rFonts w:ascii="Roboto Mono Medium" w:cs="Roboto Mono Medium" w:eastAsia="Roboto Mono Medium" w:hAnsi="Roboto Mono Medium"/>
+          <w:rtl w:val="0"/>
+        </w:rPr>
+        <w:t xml:space="preserve"> &gt;&gt; </w:t>
+      </w:r>
+      <w:r>
+        <w:rPr>
+          <w:rFonts w:ascii="Roboto Mono Medium" w:cs="Roboto Mono Medium" w:eastAsia="Roboto Mono Medium" w:hAnsi="Roboto Mono Medium"/>
+          <w:color w:val="0000ff"/>
+          <w:rtl w:val="0"/>
+        </w:rPr>
+        <w:t xml:space="preserve">Directorio con el nombre del proyecto</w:t>
+      </w:r>
+      <w:r>
+        <w:rPr>
+          <w:rFonts w:ascii="Roboto Mono Medium" w:cs="Roboto Mono Medium" w:eastAsia="Roboto Mono Medium" w:hAnsi="Roboto Mono Medium"/>
+          <w:rtl w:val="0"/>
+        </w:rPr>
+        <w:t xml:space="preserve"> &gt;&gt; </w:t>
+      </w:r>
+      <w:r>
+        <w:rPr>
+          <w:rFonts w:ascii="Roboto Mono Medium" w:cs="Roboto Mono Medium" w:eastAsia="Roboto Mono Medium" w:hAnsi="Roboto Mono Medium"/>
+          <w:color w:val="0000ff"/>
+          <w:rtl w:val="0"/>
+        </w:rPr>
+        <w:t xml:space="preserve">Archivos ejecutables</w:t>
+      </w:r>
+    </w:p>
+    <w:p>
+      <w:pPr>
+        <w:ind w:left="1440" w:firstLine="0"/>
+        <w:rPr>
+          <w:rFonts w:ascii="Roboto Mono Medium" w:cs="Roboto Mono Medium" w:eastAsia="Roboto Mono Medium" w:hAnsi="Roboto Mono Medium"/>
+        </w:rPr>
+      </w:pPr>
+      <w:r>
+        <w:rPr>
+          <w:rtl w:val="0"/>
+        </w:rPr>
+      </w:r>
+    </w:p>
+    <w:p>
+      <w:pPr>
+        <w:ind w:left="1440" w:firstLine="0"/>
+        <w:rPr/>
+      </w:pPr>
+      <w:r>
+        <w:rPr>
+          <w:rtl w:val="0"/>
+        </w:rPr>
+        <w:t xml:space="preserve">Ejemplo:</w:t>
+      </w:r>
+    </w:p>
+    <w:p>
+      <w:pPr>
+        <w:ind w:left="1440" w:firstLine="0"/>
+        <w:rPr>
+          <w:rFonts w:ascii="Roboto Mono Medium" w:cs="Roboto Mono Medium" w:eastAsia="Roboto Mono Medium" w:hAnsi="Roboto Mono Medium"/>
+        </w:rPr>
+      </w:pPr>
+      <w:r>
+        <w:rPr>
+          <w:rtl w:val="0"/>
+        </w:rPr>
+      </w:r>
+    </w:p>
+    <w:p>
+      <w:pPr>
+        <w:ind w:left="1440" w:firstLine="0"/>
+        <w:rPr>
+          <w:rFonts w:ascii="Roboto Mono Medium" w:cs="Roboto Mono Medium" w:eastAsia="Roboto Mono Medium" w:hAnsi="Roboto Mono Medium"/>
+          <w:color w:val="0000ff"/>
+        </w:rPr>
+      </w:pPr>
+      <w:r>
+        <w:rPr>
+          <w:rFonts w:ascii="Roboto Mono Medium" w:cs="Roboto Mono Medium" w:eastAsia="Roboto Mono Medium" w:hAnsi="Roboto Mono Medium"/>
+          <w:color w:val="0000ff"/>
+          <w:rtl w:val="0"/>
+        </w:rPr>
+        <w:t xml:space="preserve">CLIENTE</w:t>
+      </w:r>
+      <w:r>
+        <w:rPr>
+          <w:rFonts w:ascii="Roboto Mono Medium" w:cs="Roboto Mono Medium" w:eastAsia="Roboto Mono Medium" w:hAnsi="Roboto Mono Medium"/>
+          <w:rtl w:val="0"/>
+        </w:rPr>
+        <w:t xml:space="preserve"> &gt;&gt; </w:t>
+      </w:r>
+      <w:r>
+        <w:rPr>
+          <w:rFonts w:ascii="Roboto Mono Medium" w:cs="Roboto Mono Medium" w:eastAsia="Roboto Mono Medium" w:hAnsi="Roboto Mono Medium"/>
+          <w:color w:val="0000ff"/>
+          <w:rtl w:val="0"/>
+        </w:rPr>
+        <w:t xml:space="preserve">Kalhec</w:t>
+      </w:r>
+      <w:r>
+        <w:rPr>
+          <w:rFonts w:ascii="Roboto Mono Medium" w:cs="Roboto Mono Medium" w:eastAsia="Roboto Mono Medium" w:hAnsi="Roboto Mono Medium"/>
+          <w:rtl w:val="0"/>
+        </w:rPr>
+        <w:t xml:space="preserve"> &gt;&gt; </w:t>
+      </w:r>
+      <w:r>
+        <w:rPr>
+          <w:rFonts w:ascii="Roboto Mono Medium" w:cs="Roboto Mono Medium" w:eastAsia="Roboto Mono Medium" w:hAnsi="Roboto Mono Medium"/>
+          <w:color w:val="0000ff"/>
+          <w:rtl w:val="0"/>
+        </w:rPr>
+        <w:t xml:space="preserve">TPC</w:t>
+      </w:r>
+      <w:r>
+        <w:rPr>
+          <w:rFonts w:ascii="Roboto Mono Medium" w:cs="Roboto Mono Medium" w:eastAsia="Roboto Mono Medium" w:hAnsi="Roboto Mono Medium"/>
+          <w:rtl w:val="0"/>
+        </w:rPr>
+        <w:t xml:space="preserve"> &gt;&gt; </w:t>
+      </w:r>
+      <w:r>
+        <w:rPr>
+          <w:rFonts w:ascii="Roboto Mono Medium" w:cs="Roboto Mono Medium" w:eastAsia="Roboto Mono Medium" w:hAnsi="Roboto Mono Medium"/>
+          <w:color w:val="0000ff"/>
+          <w:rtl w:val="0"/>
+        </w:rPr>
+        <w:t xml:space="preserve">TPC.zip</w:t>
+      </w:r>
+    </w:p>
+    <w:p>
+      <w:pPr>
+        <w:ind w:left="1440" w:firstLine="0"/>
+        <w:rPr/>
+      </w:pPr>
+      <w:r>
+        <w:rPr>
+          <w:rtl w:val="0"/>
+        </w:rPr>
       </w:r>
     </w:p>
     <w:p>

</xml_diff>